<commit_message>
GUI Design - Thursday afternoon
</commit_message>
<xml_diff>
--- a/Documents/Plan.docx
+++ b/Documents/Plan.docx
@@ -1,6 +1,6 @@
 
 <file path=word/document.xml><?xml version="1.0" encoding="utf-8"?>
-<w:document xmlns:wpc="http://schemas.microsoft.com/office/word/2010/wordprocessingCanvas" xmlns:cx="http://schemas.microsoft.com/office/drawing/2014/chartex" xmlns:cx1="http://schemas.microsoft.com/office/drawing/2015/9/8/chartex" xmlns:mc="http://schemas.openxmlformats.org/markup-compatibility/2006" xmlns:o="urn:schemas-microsoft-com:office:office" xmlns:r="http://schemas.openxmlformats.org/officeDocument/2006/relationships" xmlns:m="http://schemas.openxmlformats.org/officeDocument/2006/math" xmlns:v="urn:schemas-microsoft-com:vml" xmlns:wp14="http://schemas.microsoft.com/office/word/2010/wordprocessingDrawing" xmlns:wp="http://schemas.openxmlformats.org/drawingml/2006/wordprocessingDrawing" xmlns:w10="urn:schemas-microsoft-com:office:word" xmlns:w="http://schemas.openxmlformats.org/wordprocessingml/2006/main" xmlns:w14="http://schemas.microsoft.com/office/word/2010/wordml" xmlns:w15="http://schemas.microsoft.com/office/word/2012/wordml" xmlns:w16se="http://schemas.microsoft.com/office/word/2015/wordml/symex" xmlns:wpg="http://schemas.microsoft.com/office/word/2010/wordprocessingGroup" xmlns:wpi="http://schemas.microsoft.com/office/word/2010/wordprocessingInk" xmlns:wne="http://schemas.microsoft.com/office/word/2006/wordml" xmlns:wps="http://schemas.microsoft.com/office/word/2010/wordprocessingShape" mc:Ignorable="w14 w15 w16se wp14">
+<w:document xmlns:wpc="http://schemas.microsoft.com/office/word/2010/wordprocessingCanvas" xmlns:cx="http://schemas.microsoft.com/office/drawing/2014/chartex" xmlns:cx1="http://schemas.microsoft.com/office/drawing/2015/9/8/chartex" xmlns:cx2="http://schemas.microsoft.com/office/drawing/2015/10/21/chartex" xmlns:cx3="http://schemas.microsoft.com/office/drawing/2016/5/9/chartex" xmlns:cx4="http://schemas.microsoft.com/office/drawing/2016/5/10/chartex" xmlns:cx5="http://schemas.microsoft.com/office/drawing/2016/5/11/chartex" xmlns:cx6="http://schemas.microsoft.com/office/drawing/2016/5/12/chartex" xmlns:cx7="http://schemas.microsoft.com/office/drawing/2016/5/13/chartex" xmlns:cx8="http://schemas.microsoft.com/office/drawing/2016/5/14/chartex" xmlns:mc="http://schemas.openxmlformats.org/markup-compatibility/2006" xmlns:aink="http://schemas.microsoft.com/office/drawing/2016/ink" xmlns:am3d="http://schemas.microsoft.com/office/drawing/2017/model3d" xmlns:o="urn:schemas-microsoft-com:office:office" xmlns:r="http://schemas.openxmlformats.org/officeDocument/2006/relationships" xmlns:m="http://schemas.openxmlformats.org/officeDocument/2006/math" xmlns:v="urn:schemas-microsoft-com:vml" xmlns:wp14="http://schemas.microsoft.com/office/word/2010/wordprocessingDrawing" xmlns:wp="http://schemas.openxmlformats.org/drawingml/2006/wordprocessingDrawing" xmlns:w10="urn:schemas-microsoft-com:office:word" xmlns:w="http://schemas.openxmlformats.org/wordprocessingml/2006/main" xmlns:w14="http://schemas.microsoft.com/office/word/2010/wordml" xmlns:w15="http://schemas.microsoft.com/office/word/2012/wordml" xmlns:w16cid="http://schemas.microsoft.com/office/word/2016/wordml/cid" xmlns:w16se="http://schemas.microsoft.com/office/word/2015/wordml/symex" xmlns:wpg="http://schemas.microsoft.com/office/word/2010/wordprocessingGroup" xmlns:wpi="http://schemas.microsoft.com/office/word/2010/wordprocessingInk" xmlns:wne="http://schemas.microsoft.com/office/word/2006/wordml" xmlns:wps="http://schemas.microsoft.com/office/word/2010/wordprocessingShape" mc:Ignorable="w14 w15 w16se w16cid wp14">
   <w:body>
     <w:p>
       <w:pPr>
@@ -21,13 +21,41 @@
           <w:lang w:val="en-US"/>
         </w:rPr>
       </w:pPr>
-    </w:p>
-    <w:p>
-      <w:pPr>
-        <w:rPr>
-          <w:lang w:val="en-US"/>
-        </w:rPr>
-      </w:pPr>
+      <w:r>
+        <w:rPr>
+          <w:lang w:val="en-US"/>
+        </w:rPr>
+        <w:t xml:space="preserve">***STUDENT </w:t>
+      </w:r>
+      <w:proofErr w:type="gramStart"/>
+      <w:r>
+        <w:rPr>
+          <w:lang w:val="en-US"/>
+        </w:rPr>
+        <w:t>CANT</w:t>
+      </w:r>
+      <w:proofErr w:type="gramEnd"/>
+      <w:r>
+        <w:rPr>
+          <w:lang w:val="en-US"/>
+        </w:rPr>
+        <w:t xml:space="preserve"> CHANGE THEIR REGISTRATION. ONLY ADMIN CAN</w:t>
+      </w:r>
+    </w:p>
+    <w:p>
+      <w:pPr>
+        <w:rPr>
+          <w:lang w:val="en-US"/>
+        </w:rPr>
+      </w:pPr>
+      <w:r>
+        <w:rPr>
+          <w:lang w:val="en-US"/>
+        </w:rPr>
+        <w:t>*</w:t>
+      </w:r>
+      <w:bookmarkStart w:id="0" w:name="_GoBack"/>
+      <w:bookmarkEnd w:id="0"/>
     </w:p>
     <w:p>
       <w:pPr>
@@ -99,11 +127,19 @@
                 <w:lang w:val="en-US"/>
               </w:rPr>
             </w:pPr>
-            <w:r>
-              <w:rPr>
-                <w:lang w:val="en-US"/>
-              </w:rPr>
-              <w:t>StudentNo (PK)</w:t>
+            <w:proofErr w:type="spellStart"/>
+            <w:r>
+              <w:rPr>
+                <w:lang w:val="en-US"/>
+              </w:rPr>
+              <w:t>StudentNo</w:t>
+            </w:r>
+            <w:proofErr w:type="spellEnd"/>
+            <w:r>
+              <w:rPr>
+                <w:lang w:val="en-US"/>
+              </w:rPr>
+              <w:t xml:space="preserve"> (PK)</w:t>
             </w:r>
           </w:p>
         </w:tc>
@@ -122,12 +158,14 @@
                 <w:lang w:val="en-US"/>
               </w:rPr>
             </w:pPr>
+            <w:proofErr w:type="spellStart"/>
             <w:r>
               <w:rPr>
                 <w:lang w:val="en-US"/>
               </w:rPr>
               <w:t>IDNumber</w:t>
             </w:r>
+            <w:proofErr w:type="spellEnd"/>
           </w:p>
         </w:tc>
       </w:tr>
@@ -191,12 +229,14 @@
                 <w:lang w:val="en-US"/>
               </w:rPr>
             </w:pPr>
+            <w:proofErr w:type="spellStart"/>
             <w:r>
               <w:rPr>
                 <w:lang w:val="en-US"/>
               </w:rPr>
               <w:t>CellNumber</w:t>
             </w:r>
+            <w:proofErr w:type="spellEnd"/>
           </w:p>
         </w:tc>
       </w:tr>
@@ -254,12 +294,14 @@
                 <w:lang w:val="en-US"/>
               </w:rPr>
             </w:pPr>
+            <w:proofErr w:type="spellStart"/>
             <w:r>
               <w:rPr>
                 <w:lang w:val="en-US"/>
               </w:rPr>
               <w:t>FirstStudyYear</w:t>
             </w:r>
+            <w:proofErr w:type="spellEnd"/>
             <w:r>
               <w:rPr>
                 <w:lang w:val="en-US"/>
@@ -283,11 +325,19 @@
                 <w:lang w:val="en-US"/>
               </w:rPr>
             </w:pPr>
-            <w:r>
-              <w:rPr>
-                <w:lang w:val="en-US"/>
-              </w:rPr>
-              <w:t>CourseID (FK)</w:t>
+            <w:proofErr w:type="spellStart"/>
+            <w:r>
+              <w:rPr>
+                <w:lang w:val="en-US"/>
+              </w:rPr>
+              <w:t>CourseID</w:t>
+            </w:r>
+            <w:proofErr w:type="spellEnd"/>
+            <w:r>
+              <w:rPr>
+                <w:lang w:val="en-US"/>
+              </w:rPr>
+              <w:t xml:space="preserve"> (FK)</w:t>
             </w:r>
           </w:p>
         </w:tc>
@@ -351,11 +401,19 @@
                 <w:lang w:val="en-US"/>
               </w:rPr>
             </w:pPr>
-            <w:r>
-              <w:rPr>
-                <w:lang w:val="en-US"/>
-              </w:rPr>
-              <w:t>StaffNo (PK)</w:t>
+            <w:proofErr w:type="spellStart"/>
+            <w:r>
+              <w:rPr>
+                <w:lang w:val="en-US"/>
+              </w:rPr>
+              <w:t>StaffNo</w:t>
+            </w:r>
+            <w:proofErr w:type="spellEnd"/>
+            <w:r>
+              <w:rPr>
+                <w:lang w:val="en-US"/>
+              </w:rPr>
+              <w:t xml:space="preserve"> (PK)</w:t>
             </w:r>
           </w:p>
         </w:tc>
@@ -473,12 +531,14 @@
                 <w:lang w:val="en-US"/>
               </w:rPr>
             </w:pPr>
+            <w:proofErr w:type="spellStart"/>
             <w:r>
               <w:rPr>
                 <w:lang w:val="en-US"/>
               </w:rPr>
               <w:t>DisciplineID</w:t>
             </w:r>
+            <w:proofErr w:type="spellEnd"/>
             <w:r>
               <w:rPr>
                 <w:lang w:val="en-US"/>
@@ -591,11 +651,19 @@
                 <w:lang w:val="en-US"/>
               </w:rPr>
             </w:pPr>
-            <w:r>
-              <w:rPr>
-                <w:lang w:val="en-US"/>
-              </w:rPr>
-              <w:t>ABBReviation (PK)</w:t>
+            <w:proofErr w:type="spellStart"/>
+            <w:r>
+              <w:rPr>
+                <w:lang w:val="en-US"/>
+              </w:rPr>
+              <w:t>ABBReviation</w:t>
+            </w:r>
+            <w:proofErr w:type="spellEnd"/>
+            <w:r>
+              <w:rPr>
+                <w:lang w:val="en-US"/>
+              </w:rPr>
+              <w:t xml:space="preserve"> (PK)</w:t>
             </w:r>
           </w:p>
         </w:tc>
@@ -694,11 +762,19 @@
                 <w:lang w:val="en-US"/>
               </w:rPr>
             </w:pPr>
-            <w:r>
-              <w:rPr>
-                <w:lang w:val="en-US"/>
-              </w:rPr>
-              <w:t>ModCODE (PK)</w:t>
+            <w:proofErr w:type="spellStart"/>
+            <w:r>
+              <w:rPr>
+                <w:lang w:val="en-US"/>
+              </w:rPr>
+              <w:t>ModCODE</w:t>
+            </w:r>
+            <w:proofErr w:type="spellEnd"/>
+            <w:r>
+              <w:rPr>
+                <w:lang w:val="en-US"/>
+              </w:rPr>
+              <w:t xml:space="preserve"> (PK)</w:t>
             </w:r>
           </w:p>
         </w:tc>
@@ -769,12 +845,14 @@
                 <w:lang w:val="en-US"/>
               </w:rPr>
             </w:pPr>
+            <w:proofErr w:type="spellStart"/>
             <w:r>
               <w:rPr>
                 <w:lang w:val="en-US"/>
               </w:rPr>
               <w:t>AcademicLevel</w:t>
             </w:r>
+            <w:proofErr w:type="spellEnd"/>
           </w:p>
         </w:tc>
       </w:tr>
@@ -927,11 +1005,19 @@
                 <w:lang w:val="en-US"/>
               </w:rPr>
             </w:pPr>
-            <w:r>
-              <w:rPr>
-                <w:lang w:val="en-US"/>
-              </w:rPr>
-              <w:t>RegID (PK)</w:t>
+            <w:proofErr w:type="spellStart"/>
+            <w:r>
+              <w:rPr>
+                <w:lang w:val="en-US"/>
+              </w:rPr>
+              <w:t>RegID</w:t>
+            </w:r>
+            <w:proofErr w:type="spellEnd"/>
+            <w:r>
+              <w:rPr>
+                <w:lang w:val="en-US"/>
+              </w:rPr>
+              <w:t xml:space="preserve"> (PK)</w:t>
             </w:r>
           </w:p>
         </w:tc>
@@ -950,11 +1036,19 @@
                 <w:lang w:val="en-US"/>
               </w:rPr>
             </w:pPr>
-            <w:r>
-              <w:rPr>
-                <w:lang w:val="en-US"/>
-              </w:rPr>
-              <w:t>StudentNo (FK)</w:t>
+            <w:proofErr w:type="spellStart"/>
+            <w:r>
+              <w:rPr>
+                <w:lang w:val="en-US"/>
+              </w:rPr>
+              <w:t>StudentNo</w:t>
+            </w:r>
+            <w:proofErr w:type="spellEnd"/>
+            <w:r>
+              <w:rPr>
+                <w:lang w:val="en-US"/>
+              </w:rPr>
+              <w:t xml:space="preserve"> (FK)</w:t>
             </w:r>
           </w:p>
         </w:tc>
@@ -973,11 +1067,19 @@
                 <w:lang w:val="en-US"/>
               </w:rPr>
             </w:pPr>
-            <w:r>
-              <w:rPr>
-                <w:lang w:val="en-US"/>
-              </w:rPr>
-              <w:t>ModCode (FK)</w:t>
+            <w:proofErr w:type="spellStart"/>
+            <w:r>
+              <w:rPr>
+                <w:lang w:val="en-US"/>
+              </w:rPr>
+              <w:t>ModCode</w:t>
+            </w:r>
+            <w:proofErr w:type="spellEnd"/>
+            <w:r>
+              <w:rPr>
+                <w:lang w:val="en-US"/>
+              </w:rPr>
+              <w:t xml:space="preserve"> (FK)</w:t>
             </w:r>
           </w:p>
         </w:tc>
@@ -1040,6 +1142,7 @@
                 <w:lang w:val="en-US"/>
               </w:rPr>
             </w:pPr>
+            <w:proofErr w:type="spellStart"/>
             <w:r>
               <w:rPr>
                 <w:lang w:val="en-US"/>
@@ -1050,14 +1153,37 @@
               <w:rPr>
                 <w:lang w:val="en-US"/>
               </w:rPr>
-              <w:t xml:space="preserve">Mark </w:t>
+              <w:t>Mark</w:t>
+            </w:r>
+            <w:proofErr w:type="spellEnd"/>
+            <w:r>
+              <w:rPr>
+                <w:lang w:val="en-US"/>
+              </w:rPr>
+              <w:t xml:space="preserve"> </w:t>
             </w:r>
             <w:r>
               <w:rPr>
                 <w:color w:val="808080" w:themeColor="background1" w:themeShade="80"/>
                 <w:lang w:val="en-US"/>
               </w:rPr>
-              <w:t>(can take null, populated later on by Academic)</w:t>
+              <w:t xml:space="preserve">(can take null, populated </w:t>
+            </w:r>
+            <w:proofErr w:type="gramStart"/>
+            <w:r>
+              <w:rPr>
+                <w:color w:val="808080" w:themeColor="background1" w:themeShade="80"/>
+                <w:lang w:val="en-US"/>
+              </w:rPr>
+              <w:t>later on</w:t>
+            </w:r>
+            <w:proofErr w:type="gramEnd"/>
+            <w:r>
+              <w:rPr>
+                <w:color w:val="808080" w:themeColor="background1" w:themeShade="80"/>
+                <w:lang w:val="en-US"/>
+              </w:rPr>
+              <w:t xml:space="preserve"> by Academic)</w:t>
             </w:r>
           </w:p>
         </w:tc>
@@ -1139,7 +1265,39 @@
                 <w:sz w:val="24"/>
                 <w:lang w:val="en-US"/>
               </w:rPr>
-              <w:t xml:space="preserve"> [Associtation class of all majors combinations]</w:t>
+              <w:t xml:space="preserve"> [</w:t>
+            </w:r>
+            <w:proofErr w:type="spellStart"/>
+            <w:r>
+              <w:rPr>
+                <w:sz w:val="24"/>
+                <w:lang w:val="en-US"/>
+              </w:rPr>
+              <w:t>Associtation</w:t>
+            </w:r>
+            <w:proofErr w:type="spellEnd"/>
+            <w:r>
+              <w:rPr>
+                <w:sz w:val="24"/>
+                <w:lang w:val="en-US"/>
+              </w:rPr>
+              <w:t xml:space="preserve"> class of all </w:t>
+            </w:r>
+            <w:proofErr w:type="gramStart"/>
+            <w:r>
+              <w:rPr>
+                <w:sz w:val="24"/>
+                <w:lang w:val="en-US"/>
+              </w:rPr>
+              <w:t>majors</w:t>
+            </w:r>
+            <w:proofErr w:type="gramEnd"/>
+            <w:r>
+              <w:rPr>
+                <w:sz w:val="24"/>
+                <w:lang w:val="en-US"/>
+              </w:rPr>
+              <w:t xml:space="preserve"> combinations]</w:t>
             </w:r>
           </w:p>
         </w:tc>
@@ -1158,11 +1316,19 @@
                 <w:lang w:val="en-US"/>
               </w:rPr>
             </w:pPr>
-            <w:r>
-              <w:rPr>
-                <w:lang w:val="en-US"/>
-              </w:rPr>
-              <w:t xml:space="preserve">CourseID </w:t>
+            <w:proofErr w:type="spellStart"/>
+            <w:r>
+              <w:rPr>
+                <w:lang w:val="en-US"/>
+              </w:rPr>
+              <w:t>CourseID</w:t>
+            </w:r>
+            <w:proofErr w:type="spellEnd"/>
+            <w:r>
+              <w:rPr>
+                <w:lang w:val="en-US"/>
+              </w:rPr>
+              <w:t xml:space="preserve"> </w:t>
             </w:r>
           </w:p>
         </w:tc>
@@ -1228,13 +1394,23 @@
                 <w:lang w:val="en-US"/>
               </w:rPr>
             </w:pPr>
+            <w:proofErr w:type="spellStart"/>
             <w:r>
               <w:rPr>
                 <w:strike/>
                 <w:color w:val="808080" w:themeColor="background1" w:themeShade="80"/>
                 <w:lang w:val="en-US"/>
               </w:rPr>
-              <w:t>DegreeLength (min time)</w:t>
+              <w:t>DegreeLength</w:t>
+            </w:r>
+            <w:proofErr w:type="spellEnd"/>
+            <w:r>
+              <w:rPr>
+                <w:strike/>
+                <w:color w:val="808080" w:themeColor="background1" w:themeShade="80"/>
+                <w:lang w:val="en-US"/>
+              </w:rPr>
+              <w:t xml:space="preserve"> (min time)</w:t>
             </w:r>
           </w:p>
         </w:tc>
@@ -1253,11 +1429,19 @@
                 <w:lang w:val="en-US"/>
               </w:rPr>
             </w:pPr>
-            <w:r>
-              <w:rPr>
-                <w:lang w:val="en-US"/>
-              </w:rPr>
-              <w:t>DisciplineID (FK) [</w:t>
+            <w:proofErr w:type="spellStart"/>
+            <w:r>
+              <w:rPr>
+                <w:lang w:val="en-US"/>
+              </w:rPr>
+              <w:t>DisciplineID</w:t>
+            </w:r>
+            <w:proofErr w:type="spellEnd"/>
+            <w:r>
+              <w:rPr>
+                <w:lang w:val="en-US"/>
+              </w:rPr>
+              <w:t xml:space="preserve"> (FK) [</w:t>
             </w:r>
             <w:r>
               <w:rPr>
@@ -1294,11 +1478,19 @@
                 <w:lang w:val="en-US"/>
               </w:rPr>
             </w:pPr>
-            <w:r>
-              <w:rPr>
-                <w:lang w:val="en-US"/>
-              </w:rPr>
-              <w:t>DisciplineID (FK)</w:t>
+            <w:proofErr w:type="spellStart"/>
+            <w:r>
+              <w:rPr>
+                <w:lang w:val="en-US"/>
+              </w:rPr>
+              <w:t>DisciplineID</w:t>
+            </w:r>
+            <w:proofErr w:type="spellEnd"/>
+            <w:r>
+              <w:rPr>
+                <w:lang w:val="en-US"/>
+              </w:rPr>
+              <w:t xml:space="preserve"> (FK)</w:t>
             </w:r>
           </w:p>
           <w:p>
@@ -1418,7 +1610,21 @@
               <w:rPr>
                 <w:lang w:val="en-US"/>
               </w:rPr>
-              <w:t>major besides the majors own modules</w:t>
+              <w:t xml:space="preserve">major besides the </w:t>
+            </w:r>
+            <w:proofErr w:type="gramStart"/>
+            <w:r>
+              <w:rPr>
+                <w:lang w:val="en-US"/>
+              </w:rPr>
+              <w:t>majors</w:t>
+            </w:r>
+            <w:proofErr w:type="gramEnd"/>
+            <w:r>
+              <w:rPr>
+                <w:lang w:val="en-US"/>
+              </w:rPr>
+              <w:t xml:space="preserve"> own modules</w:t>
             </w:r>
             <w:r>
               <w:rPr>
@@ -1460,6 +1666,7 @@
                 <w:lang w:val="en-US"/>
               </w:rPr>
             </w:pPr>
+            <w:proofErr w:type="spellStart"/>
             <w:r>
               <w:rPr>
                 <w:lang w:val="en-US"/>
@@ -1472,6 +1679,7 @@
               </w:rPr>
               <w:t>ID</w:t>
             </w:r>
+            <w:proofErr w:type="spellEnd"/>
             <w:r>
               <w:rPr>
                 <w:lang w:val="en-US"/>
@@ -1492,6 +1700,7 @@
                 <w:lang w:val="en-US"/>
               </w:rPr>
             </w:pPr>
+            <w:proofErr w:type="spellStart"/>
             <w:r>
               <w:rPr>
                 <w:lang w:val="en-US"/>
@@ -1504,6 +1713,7 @@
               </w:rPr>
               <w:t>Code</w:t>
             </w:r>
+            <w:proofErr w:type="spellEnd"/>
             <w:r>
               <w:rPr>
                 <w:lang w:val="en-US"/>
@@ -1688,8 +1898,6 @@
         </w:rPr>
         <w:t>**a module can either be done in either semester 1 or 2</w:t>
       </w:r>
-      <w:bookmarkStart w:id="0" w:name="_GoBack"/>
-      <w:bookmarkEnd w:id="0"/>
     </w:p>
     <w:p>
       <w:pPr>
@@ -1714,68 +1922,20 @@
         <w:rPr>
           <w:lang w:val="en-US"/>
         </w:rPr>
-        <w:t>AC L2 = 10</w:t>
-      </w:r>
-      <w:r>
-        <w:rPr>
-          <w:lang w:val="en-US"/>
-        </w:rPr>
-        <w:t xml:space="preserve"> credits =&gt; Year 1 = </w:t>
-      </w:r>
-      <w:r>
-        <w:rPr>
-          <w:lang w:val="en-US"/>
-        </w:rPr>
-        <w:t>8 * 10 = 8</w:t>
-      </w:r>
-      <w:r>
-        <w:rPr>
-          <w:lang w:val="en-US"/>
-        </w:rPr>
-        <w:t>0 credits</w:t>
-      </w:r>
-    </w:p>
-    <w:p>
-      <w:pPr>
-        <w:rPr>
-          <w:lang w:val="en-US"/>
-        </w:rPr>
-      </w:pPr>
-      <w:r>
-        <w:rPr>
-          <w:lang w:val="en-US"/>
-        </w:rPr>
-        <w:t>AC L3</w:t>
-      </w:r>
-      <w:r>
-        <w:rPr>
-          <w:lang w:val="en-US"/>
-        </w:rPr>
-        <w:t xml:space="preserve"> = </w:t>
-      </w:r>
-      <w:r>
-        <w:rPr>
-          <w:lang w:val="en-US"/>
-        </w:rPr>
-        <w:t>1</w:t>
-      </w:r>
-      <w:r>
-        <w:rPr>
-          <w:lang w:val="en-US"/>
-        </w:rPr>
-        <w:t xml:space="preserve">5 credits =&gt; Year 1 = 8 * </w:t>
-      </w:r>
-      <w:r>
-        <w:rPr>
-          <w:lang w:val="en-US"/>
-        </w:rPr>
-        <w:t>15 = 12</w:t>
-      </w:r>
-      <w:r>
-        <w:rPr>
-          <w:lang w:val="en-US"/>
-        </w:rPr>
-        <w:t>0 credits</w:t>
+        <w:t>AC L2 = 10 credits =&gt; Year 1 = 8 * 10 = 80 credits</w:t>
+      </w:r>
+    </w:p>
+    <w:p>
+      <w:pPr>
+        <w:rPr>
+          <w:lang w:val="en-US"/>
+        </w:rPr>
+      </w:pPr>
+      <w:r>
+        <w:rPr>
+          <w:lang w:val="en-US"/>
+        </w:rPr>
+        <w:t>AC L3 = 15 credits =&gt; Year 1 = 8 * 15 = 120 credits</w:t>
       </w:r>
     </w:p>
     <w:p>
@@ -1810,6 +1970,7 @@
         </w:rPr>
         <w:t xml:space="preserve">Select </w:t>
       </w:r>
+      <w:proofErr w:type="gramStart"/>
       <w:r>
         <w:rPr>
           <w:lang w:val="en-US"/>
@@ -1820,7 +1981,14 @@
         <w:rPr>
           <w:lang w:val="en-US"/>
         </w:rPr>
-        <w:t xml:space="preserve"> -&gt; </w:t>
+        <w:t xml:space="preserve"> -</w:t>
+      </w:r>
+      <w:proofErr w:type="gramEnd"/>
+      <w:r>
+        <w:rPr>
+          <w:lang w:val="en-US"/>
+        </w:rPr>
+        <w:t xml:space="preserve">&gt; </w:t>
       </w:r>
       <w:r>
         <w:rPr>
@@ -1857,7 +2025,21 @@
         <w:rPr>
           <w:lang w:val="en-US"/>
         </w:rPr>
-        <w:t>Selecting a major will display all modules for that major (and academic level) and also all other modules)</w:t>
+        <w:t xml:space="preserve">Selecting a major will display all modules for that major (and academic level) </w:t>
+      </w:r>
+      <w:proofErr w:type="gramStart"/>
+      <w:r>
+        <w:rPr>
+          <w:lang w:val="en-US"/>
+        </w:rPr>
+        <w:t>and also</w:t>
+      </w:r>
+      <w:proofErr w:type="gramEnd"/>
+      <w:r>
+        <w:rPr>
+          <w:lang w:val="en-US"/>
+        </w:rPr>
+        <w:t xml:space="preserve"> all other modules)</w:t>
       </w:r>
     </w:p>
     <w:p>
@@ -1982,11 +2164,19 @@
           <w:lang w:val="en-US"/>
         </w:rPr>
       </w:pPr>
-      <w:r>
-        <w:rPr>
-          <w:lang w:val="en-US"/>
-        </w:rPr>
-        <w:t xml:space="preserve">Atleast </w:t>
+      <w:proofErr w:type="spellStart"/>
+      <w:r>
+        <w:rPr>
+          <w:lang w:val="en-US"/>
+        </w:rPr>
+        <w:t>Atleast</w:t>
+      </w:r>
+      <w:proofErr w:type="spellEnd"/>
+      <w:r>
+        <w:rPr>
+          <w:lang w:val="en-US"/>
+        </w:rPr>
+        <w:t xml:space="preserve"> </w:t>
       </w:r>
       <w:r>
         <w:rPr>
@@ -2032,7 +2222,23 @@
           <w:u w:val="single"/>
           <w:lang w:val="en-US"/>
         </w:rPr>
-        <w:t>For now leave out changing degree</w:t>
+        <w:t xml:space="preserve">For </w:t>
+      </w:r>
+      <w:proofErr w:type="gramStart"/>
+      <w:r>
+        <w:rPr>
+          <w:u w:val="single"/>
+          <w:lang w:val="en-US"/>
+        </w:rPr>
+        <w:t>now</w:t>
+      </w:r>
+      <w:proofErr w:type="gramEnd"/>
+      <w:r>
+        <w:rPr>
+          <w:u w:val="single"/>
+          <w:lang w:val="en-US"/>
+        </w:rPr>
+        <w:t xml:space="preserve"> leave out changing degree</w:t>
       </w:r>
     </w:p>
     <w:p>
@@ -2117,12 +2323,30 @@
                 <w:lang w:val="en-US"/>
               </w:rPr>
             </w:pPr>
+            <w:proofErr w:type="spellStart"/>
+            <w:proofErr w:type="gramStart"/>
             <w:r>
               <w:rPr>
                 <w:color w:val="808080" w:themeColor="background1" w:themeShade="80"/>
                 <w:lang w:val="en-US"/>
               </w:rPr>
-              <w:t>AcademicStaff(FK)</w:t>
+              <w:t>AcademicStaff</w:t>
+            </w:r>
+            <w:proofErr w:type="spellEnd"/>
+            <w:r>
+              <w:rPr>
+                <w:color w:val="808080" w:themeColor="background1" w:themeShade="80"/>
+                <w:lang w:val="en-US"/>
+              </w:rPr>
+              <w:t>(</w:t>
+            </w:r>
+            <w:proofErr w:type="gramEnd"/>
+            <w:r>
+              <w:rPr>
+                <w:color w:val="808080" w:themeColor="background1" w:themeShade="80"/>
+                <w:lang w:val="en-US"/>
+              </w:rPr>
+              <w:t>FK)</w:t>
             </w:r>
           </w:p>
         </w:tc>
@@ -2139,12 +2363,21 @@
                 <w:lang w:val="en-US"/>
               </w:rPr>
             </w:pPr>
+            <w:proofErr w:type="gramStart"/>
             <w:r>
               <w:rPr>
                 <w:color w:val="808080" w:themeColor="background1" w:themeShade="80"/>
                 <w:lang w:val="en-US"/>
               </w:rPr>
-              <w:t>Module(FK)</w:t>
+              <w:t>Module(</w:t>
+            </w:r>
+            <w:proofErr w:type="gramEnd"/>
+            <w:r>
+              <w:rPr>
+                <w:color w:val="808080" w:themeColor="background1" w:themeShade="80"/>
+                <w:lang w:val="en-US"/>
+              </w:rPr>
+              <w:t>FK)</w:t>
             </w:r>
           </w:p>
         </w:tc>
@@ -2190,7 +2423,21 @@
         <w:rPr>
           <w:lang w:val="en-US"/>
         </w:rPr>
-        <w:t>Admin – view/chage reg, add mark</w:t>
+        <w:t>Admin – view/</w:t>
+      </w:r>
+      <w:proofErr w:type="spellStart"/>
+      <w:r>
+        <w:rPr>
+          <w:lang w:val="en-US"/>
+        </w:rPr>
+        <w:t>chage</w:t>
+      </w:r>
+      <w:proofErr w:type="spellEnd"/>
+      <w:r>
+        <w:rPr>
+          <w:lang w:val="en-US"/>
+        </w:rPr>
+        <w:t xml:space="preserve"> reg, add mark</w:t>
       </w:r>
     </w:p>
     <w:p>
@@ -2246,6 +2493,7 @@
                 <w:lang w:val="en-US"/>
               </w:rPr>
             </w:pPr>
+            <w:proofErr w:type="spellStart"/>
             <w:r>
               <w:rPr>
                 <w:b/>
@@ -2264,6 +2512,7 @@
               </w:rPr>
               <w:t>Staff</w:t>
             </w:r>
+            <w:proofErr w:type="spellEnd"/>
           </w:p>
         </w:tc>
       </w:tr>
@@ -2282,12 +2531,21 @@
                 <w:lang w:val="en-US"/>
               </w:rPr>
             </w:pPr>
+            <w:proofErr w:type="spellStart"/>
             <w:r>
               <w:rPr>
                 <w:color w:val="808080" w:themeColor="background1" w:themeShade="80"/>
                 <w:lang w:val="en-US"/>
               </w:rPr>
-              <w:t>AcademicID (PK)</w:t>
+              <w:t>AcademicID</w:t>
+            </w:r>
+            <w:proofErr w:type="spellEnd"/>
+            <w:r>
+              <w:rPr>
+                <w:color w:val="808080" w:themeColor="background1" w:themeShade="80"/>
+                <w:lang w:val="en-US"/>
+              </w:rPr>
+              <w:t xml:space="preserve"> (PK)</w:t>
             </w:r>
           </w:p>
         </w:tc>
@@ -2401,7 +2659,7 @@
 </file>
 
 <file path=word/styles.xml><?xml version="1.0" encoding="utf-8"?>
-<w:styles xmlns:mc="http://schemas.openxmlformats.org/markup-compatibility/2006" xmlns:r="http://schemas.openxmlformats.org/officeDocument/2006/relationships" xmlns:w="http://schemas.openxmlformats.org/wordprocessingml/2006/main" xmlns:w14="http://schemas.microsoft.com/office/word/2010/wordml" xmlns:w15="http://schemas.microsoft.com/office/word/2012/wordml" xmlns:w16se="http://schemas.microsoft.com/office/word/2015/wordml/symex" mc:Ignorable="w14 w15 w16se">
+<w:styles xmlns:mc="http://schemas.openxmlformats.org/markup-compatibility/2006" xmlns:r="http://schemas.openxmlformats.org/officeDocument/2006/relationships" xmlns:w="http://schemas.openxmlformats.org/wordprocessingml/2006/main" xmlns:w14="http://schemas.microsoft.com/office/word/2010/wordml" xmlns:w15="http://schemas.microsoft.com/office/word/2012/wordml" xmlns:w16cid="http://schemas.microsoft.com/office/word/2016/wordml/cid" xmlns:w16se="http://schemas.microsoft.com/office/word/2015/wordml/symex" mc:Ignorable="w14 w15 w16se w16cid">
   <w:docDefaults>
     <w:rPrDefault>
       <w:rPr>
@@ -2417,7 +2675,7 @@
       </w:pPr>
     </w:pPrDefault>
   </w:docDefaults>
-  <w:latentStyles w:defLockedState="0" w:defUIPriority="99" w:defSemiHidden="0" w:defUnhideWhenUsed="0" w:defQFormat="0" w:count="371">
+  <w:latentStyles w:defLockedState="0" w:defUIPriority="99" w:defSemiHidden="0" w:defUnhideWhenUsed="0" w:defQFormat="0" w:count="377">
     <w:lsdException w:name="Normal" w:uiPriority="0" w:qFormat="1"/>
     <w:lsdException w:name="heading 1" w:uiPriority="9" w:qFormat="1"/>
     <w:lsdException w:name="heading 2" w:semiHidden="1" w:uiPriority="9" w:unhideWhenUsed="1" w:qFormat="1"/>
@@ -2565,11 +2823,8 @@
     <w:lsdException w:name="Table 3D effects 3" w:semiHidden="1" w:unhideWhenUsed="1"/>
     <w:lsdException w:name="Table Contemporary" w:semiHidden="1" w:unhideWhenUsed="1"/>
     <w:lsdException w:name="Table Elegant" w:semiHidden="1" w:unhideWhenUsed="1"/>
-    <w:lsdException w:name="Table Professional" w:semiHidden="1" w:unhideWhenUsed="1"/>
     <w:lsdException w:name="Table Subtle 1" w:semiHidden="1" w:unhideWhenUsed="1"/>
     <w:lsdException w:name="Table Subtle 2" w:semiHidden="1" w:unhideWhenUsed="1"/>
-    <w:lsdException w:name="Table Web 1" w:semiHidden="1" w:unhideWhenUsed="1"/>
-    <w:lsdException w:name="Table Web 2" w:semiHidden="1" w:unhideWhenUsed="1"/>
     <w:lsdException w:name="Table Web 3" w:semiHidden="1" w:unhideWhenUsed="1"/>
     <w:lsdException w:name="Balloon Text" w:semiHidden="1" w:unhideWhenUsed="1"/>
     <w:lsdException w:name="Table Grid" w:uiPriority="39"/>
@@ -2789,6 +3044,12 @@
     <w:lsdException w:name="List Table 5 Dark Accent 6" w:uiPriority="50"/>
     <w:lsdException w:name="List Table 6 Colorful Accent 6" w:uiPriority="51"/>
     <w:lsdException w:name="List Table 7 Colorful Accent 6" w:uiPriority="52"/>
+    <w:lsdException w:name="Mention" w:semiHidden="1" w:unhideWhenUsed="1"/>
+    <w:lsdException w:name="Smart Hyperlink" w:semiHidden="1" w:unhideWhenUsed="1"/>
+    <w:lsdException w:name="Hashtag" w:semiHidden="1" w:unhideWhenUsed="1"/>
+    <w:lsdException w:name="Unresolved Mention" w:semiHidden="1" w:unhideWhenUsed="1"/>
+    <w:lsdException w:name="Smart Link" w:semiHidden="1" w:unhideWhenUsed="1"/>
+    <w:lsdException w:name="Smart Link Error" w:semiHidden="1" w:unhideWhenUsed="1"/>
   </w:latentStyles>
   <w:style w:type="paragraph" w:default="1" w:styleId="Normal">
     <w:name w:val="Normal"/>

</xml_diff>

<commit_message>
Added form for new student
</commit_message>
<xml_diff>
--- a/Documents/Plan.docx
+++ b/Documents/Plan.docx
@@ -1,6 +1,6 @@
 
 <file path=word/document.xml><?xml version="1.0" encoding="utf-8"?>
-<w:document xmlns:wpc="http://schemas.microsoft.com/office/word/2010/wordprocessingCanvas" xmlns:cx="http://schemas.microsoft.com/office/drawing/2014/chartex" xmlns:cx1="http://schemas.microsoft.com/office/drawing/2015/9/8/chartex" xmlns:cx2="http://schemas.microsoft.com/office/drawing/2015/10/21/chartex" xmlns:cx3="http://schemas.microsoft.com/office/drawing/2016/5/9/chartex" xmlns:cx4="http://schemas.microsoft.com/office/drawing/2016/5/10/chartex" xmlns:cx5="http://schemas.microsoft.com/office/drawing/2016/5/11/chartex" xmlns:cx6="http://schemas.microsoft.com/office/drawing/2016/5/12/chartex" xmlns:cx7="http://schemas.microsoft.com/office/drawing/2016/5/13/chartex" xmlns:cx8="http://schemas.microsoft.com/office/drawing/2016/5/14/chartex" xmlns:mc="http://schemas.openxmlformats.org/markup-compatibility/2006" xmlns:aink="http://schemas.microsoft.com/office/drawing/2016/ink" xmlns:am3d="http://schemas.microsoft.com/office/drawing/2017/model3d" xmlns:o="urn:schemas-microsoft-com:office:office" xmlns:r="http://schemas.openxmlformats.org/officeDocument/2006/relationships" xmlns:m="http://schemas.openxmlformats.org/officeDocument/2006/math" xmlns:v="urn:schemas-microsoft-com:vml" xmlns:wp14="http://schemas.microsoft.com/office/word/2010/wordprocessingDrawing" xmlns:wp="http://schemas.openxmlformats.org/drawingml/2006/wordprocessingDrawing" xmlns:w10="urn:schemas-microsoft-com:office:word" xmlns:w="http://schemas.openxmlformats.org/wordprocessingml/2006/main" xmlns:w14="http://schemas.microsoft.com/office/word/2010/wordml" xmlns:w15="http://schemas.microsoft.com/office/word/2012/wordml" xmlns:w16cid="http://schemas.microsoft.com/office/word/2016/wordml/cid" xmlns:w16se="http://schemas.microsoft.com/office/word/2015/wordml/symex" xmlns:wpg="http://schemas.microsoft.com/office/word/2010/wordprocessingGroup" xmlns:wpi="http://schemas.microsoft.com/office/word/2010/wordprocessingInk" xmlns:wne="http://schemas.microsoft.com/office/word/2006/wordml" xmlns:wps="http://schemas.microsoft.com/office/word/2010/wordprocessingShape" mc:Ignorable="w14 w15 w16se w16cid wp14">
+<w:document xmlns:wpc="http://schemas.microsoft.com/office/word/2010/wordprocessingCanvas" xmlns:cx="http://schemas.microsoft.com/office/drawing/2014/chartex" xmlns:cx1="http://schemas.microsoft.com/office/drawing/2015/9/8/chartex" xmlns:mc="http://schemas.openxmlformats.org/markup-compatibility/2006" xmlns:o="urn:schemas-microsoft-com:office:office" xmlns:r="http://schemas.openxmlformats.org/officeDocument/2006/relationships" xmlns:m="http://schemas.openxmlformats.org/officeDocument/2006/math" xmlns:v="urn:schemas-microsoft-com:vml" xmlns:wp14="http://schemas.microsoft.com/office/word/2010/wordprocessingDrawing" xmlns:wp="http://schemas.openxmlformats.org/drawingml/2006/wordprocessingDrawing" xmlns:w10="urn:schemas-microsoft-com:office:word" xmlns:w="http://schemas.openxmlformats.org/wordprocessingml/2006/main" xmlns:w14="http://schemas.microsoft.com/office/word/2010/wordml" xmlns:w15="http://schemas.microsoft.com/office/word/2012/wordml" xmlns:w16se="http://schemas.microsoft.com/office/word/2015/wordml/symex" xmlns:wpg="http://schemas.microsoft.com/office/word/2010/wordprocessingGroup" xmlns:wpi="http://schemas.microsoft.com/office/word/2010/wordprocessingInk" xmlns:wne="http://schemas.microsoft.com/office/word/2006/wordml" xmlns:wps="http://schemas.microsoft.com/office/word/2010/wordprocessingShape" mc:Ignorable="w14 w15 w16se wp14">
   <w:body>
     <w:p>
       <w:pPr>
@@ -15,47 +15,454 @@
         <w:t>University Student Management System</w:t>
       </w:r>
     </w:p>
-    <w:p>
-      <w:pPr>
-        <w:rPr>
-          <w:lang w:val="en-US"/>
-        </w:rPr>
-      </w:pPr>
-      <w:r>
-        <w:rPr>
-          <w:lang w:val="en-US"/>
-        </w:rPr>
-        <w:t xml:space="preserve">***STUDENT </w:t>
-      </w:r>
-      <w:proofErr w:type="gramStart"/>
-      <w:r>
-        <w:rPr>
-          <w:lang w:val="en-US"/>
-        </w:rPr>
-        <w:t>CANT</w:t>
-      </w:r>
-      <w:proofErr w:type="gramEnd"/>
-      <w:r>
-        <w:rPr>
-          <w:lang w:val="en-US"/>
-        </w:rPr>
-        <w:t xml:space="preserve"> CHANGE THEIR REGISTRATION. ONLY ADMIN CAN</w:t>
-      </w:r>
-    </w:p>
-    <w:p>
-      <w:pPr>
-        <w:rPr>
-          <w:lang w:val="en-US"/>
-        </w:rPr>
-      </w:pPr>
-      <w:r>
-        <w:rPr>
-          <w:lang w:val="en-US"/>
-        </w:rPr>
-        <w:t>*</w:t>
-      </w:r>
-      <w:bookmarkStart w:id="0" w:name="_GoBack"/>
-      <w:bookmarkEnd w:id="0"/>
+    <w:tbl>
+      <w:tblPr>
+        <w:tblStyle w:val="TableGrid"/>
+        <w:tblW w:w="0" w:type="auto"/>
+        <w:tblLook w:val="04A0" w:firstRow="1" w:lastRow="0" w:firstColumn="1" w:lastColumn="0" w:noHBand="0" w:noVBand="1"/>
+      </w:tblPr>
+      <w:tblGrid>
+        <w:gridCol w:w="5045"/>
+        <w:gridCol w:w="3971"/>
+      </w:tblGrid>
+      <w:tr>
+        <w:tc>
+          <w:tcPr>
+            <w:tcW w:w="9016" w:type="dxa"/>
+            <w:gridSpan w:val="2"/>
+          </w:tcPr>
+          <w:p>
+            <w:pPr>
+              <w:rPr>
+                <w:b/>
+                <w:sz w:val="28"/>
+                <w:u w:val="single"/>
+                <w:lang w:val="en-US"/>
+              </w:rPr>
+            </w:pPr>
+            <w:r>
+              <w:rPr>
+                <w:b/>
+                <w:sz w:val="28"/>
+                <w:u w:val="single"/>
+                <w:lang w:val="en-US"/>
+              </w:rPr>
+              <w:t>FUNCTIONALITY</w:t>
+            </w:r>
+          </w:p>
+        </w:tc>
+      </w:tr>
+      <w:tr>
+        <w:tc>
+          <w:tcPr>
+            <w:tcW w:w="5045" w:type="dxa"/>
+          </w:tcPr>
+          <w:p>
+            <w:pPr>
+              <w:rPr>
+                <w:b/>
+                <w:lang w:val="en-US"/>
+              </w:rPr>
+            </w:pPr>
+            <w:r>
+              <w:rPr>
+                <w:b/>
+                <w:sz w:val="24"/>
+                <w:lang w:val="en-US"/>
+              </w:rPr>
+              <w:t>STUDENT</w:t>
+            </w:r>
+          </w:p>
+        </w:tc>
+        <w:tc>
+          <w:tcPr>
+            <w:tcW w:w="3971" w:type="dxa"/>
+          </w:tcPr>
+          <w:p>
+            <w:pPr>
+              <w:rPr>
+                <w:b/>
+                <w:lang w:val="en-US"/>
+              </w:rPr>
+            </w:pPr>
+            <w:r>
+              <w:rPr>
+                <w:b/>
+                <w:sz w:val="24"/>
+                <w:lang w:val="en-US"/>
+              </w:rPr>
+              <w:t>ADMIN</w:t>
+            </w:r>
+          </w:p>
+        </w:tc>
+      </w:tr>
+      <w:tr>
+        <w:tc>
+          <w:tcPr>
+            <w:tcW w:w="5045" w:type="dxa"/>
+          </w:tcPr>
+          <w:p>
+            <w:pPr>
+              <w:rPr>
+                <w:lang w:val="en-US"/>
+              </w:rPr>
+            </w:pPr>
+            <w:r>
+              <w:rPr>
+                <w:color w:val="FF0000"/>
+                <w:lang w:val="en-US"/>
+              </w:rPr>
+              <w:t>Instantiate self (add personal details)</w:t>
+            </w:r>
+            <w:r>
+              <w:rPr>
+                <w:color w:val="FF0000"/>
+                <w:lang w:val="en-US"/>
+              </w:rPr>
+              <w:t xml:space="preserve"> AND SELECT COURSE</w:t>
+            </w:r>
+          </w:p>
+        </w:tc>
+        <w:tc>
+          <w:tcPr>
+            <w:tcW w:w="3971" w:type="dxa"/>
+          </w:tcPr>
+          <w:p>
+            <w:pPr>
+              <w:rPr>
+                <w:lang w:val="en-US"/>
+              </w:rPr>
+            </w:pPr>
+            <w:r>
+              <w:rPr>
+                <w:lang w:val="en-US"/>
+              </w:rPr>
+              <w:t>Create another admin</w:t>
+            </w:r>
+          </w:p>
+        </w:tc>
+      </w:tr>
+      <w:tr>
+        <w:tc>
+          <w:tcPr>
+            <w:tcW w:w="5045" w:type="dxa"/>
+          </w:tcPr>
+          <w:p>
+            <w:pPr>
+              <w:rPr>
+                <w:lang w:val="en-US"/>
+              </w:rPr>
+            </w:pPr>
+            <w:r>
+              <w:rPr>
+                <w:lang w:val="en-US"/>
+              </w:rPr>
+              <w:t>View their own details</w:t>
+            </w:r>
+          </w:p>
+        </w:tc>
+        <w:tc>
+          <w:tcPr>
+            <w:tcW w:w="3971" w:type="dxa"/>
+          </w:tcPr>
+          <w:p>
+            <w:pPr>
+              <w:rPr>
+                <w:lang w:val="en-US"/>
+              </w:rPr>
+            </w:pPr>
+            <w:r>
+              <w:rPr>
+                <w:lang w:val="en-US"/>
+              </w:rPr>
+              <w:t>View their own details</w:t>
+            </w:r>
+          </w:p>
+        </w:tc>
+      </w:tr>
+      <w:tr>
+        <w:tc>
+          <w:tcPr>
+            <w:tcW w:w="5045" w:type="dxa"/>
+          </w:tcPr>
+          <w:p>
+            <w:pPr>
+              <w:rPr>
+                <w:lang w:val="en-US"/>
+              </w:rPr>
+            </w:pPr>
+            <w:r>
+              <w:rPr>
+                <w:lang w:val="en-US"/>
+              </w:rPr>
+              <w:t>Change their own personal details</w:t>
+            </w:r>
+          </w:p>
+        </w:tc>
+        <w:tc>
+          <w:tcPr>
+            <w:tcW w:w="3971" w:type="dxa"/>
+          </w:tcPr>
+          <w:p>
+            <w:pPr>
+              <w:rPr>
+                <w:lang w:val="en-US"/>
+              </w:rPr>
+            </w:pPr>
+            <w:r>
+              <w:rPr>
+                <w:lang w:val="en-US"/>
+              </w:rPr>
+              <w:t>View a students details (but not change)</w:t>
+            </w:r>
+          </w:p>
+        </w:tc>
+      </w:tr>
+      <w:tr>
+        <w:tc>
+          <w:tcPr>
+            <w:tcW w:w="5045" w:type="dxa"/>
+          </w:tcPr>
+          <w:p>
+            <w:pPr>
+              <w:rPr>
+                <w:lang w:val="en-US"/>
+              </w:rPr>
+            </w:pPr>
+          </w:p>
+        </w:tc>
+        <w:tc>
+          <w:tcPr>
+            <w:tcW w:w="3971" w:type="dxa"/>
+          </w:tcPr>
+          <w:p>
+            <w:pPr>
+              <w:rPr>
+                <w:lang w:val="en-US"/>
+              </w:rPr>
+            </w:pPr>
+            <w:r>
+              <w:rPr>
+                <w:lang w:val="en-US"/>
+              </w:rPr>
+              <w:t>Change their own details</w:t>
+            </w:r>
+          </w:p>
+        </w:tc>
+      </w:tr>
+      <w:tr>
+        <w:tc>
+          <w:tcPr>
+            <w:tcW w:w="5045" w:type="dxa"/>
+          </w:tcPr>
+          <w:p>
+            <w:pPr>
+              <w:rPr>
+                <w:lang w:val="en-US"/>
+              </w:rPr>
+            </w:pPr>
+            <w:r>
+              <w:rPr>
+                <w:lang w:val="en-US"/>
+              </w:rPr>
+              <w:t>Change password</w:t>
+            </w:r>
+          </w:p>
+        </w:tc>
+        <w:tc>
+          <w:tcPr>
+            <w:tcW w:w="3971" w:type="dxa"/>
+          </w:tcPr>
+          <w:p>
+            <w:pPr>
+              <w:rPr>
+                <w:lang w:val="en-US"/>
+              </w:rPr>
+            </w:pPr>
+            <w:r>
+              <w:rPr>
+                <w:lang w:val="en-US"/>
+              </w:rPr>
+              <w:t>Change password</w:t>
+            </w:r>
+            <w:bookmarkStart w:id="0" w:name="_GoBack"/>
+            <w:bookmarkEnd w:id="0"/>
+          </w:p>
+        </w:tc>
+      </w:tr>
+      <w:tr>
+        <w:tc>
+          <w:tcPr>
+            <w:tcW w:w="5045" w:type="dxa"/>
+          </w:tcPr>
+          <w:p>
+            <w:pPr>
+              <w:rPr>
+                <w:lang w:val="en-US"/>
+              </w:rPr>
+            </w:pPr>
+            <w:r>
+              <w:rPr>
+                <w:lang w:val="en-US"/>
+              </w:rPr>
+              <w:t>New registration</w:t>
+            </w:r>
+          </w:p>
+        </w:tc>
+        <w:tc>
+          <w:tcPr>
+            <w:tcW w:w="3971" w:type="dxa"/>
+          </w:tcPr>
+          <w:p>
+            <w:pPr>
+              <w:rPr>
+                <w:lang w:val="en-US"/>
+              </w:rPr>
+            </w:pPr>
+            <w:r>
+              <w:rPr>
+                <w:lang w:val="en-US"/>
+              </w:rPr>
+              <w:t>Change a students Registration</w:t>
+            </w:r>
+          </w:p>
+        </w:tc>
+      </w:tr>
+      <w:tr>
+        <w:tc>
+          <w:tcPr>
+            <w:tcW w:w="5045" w:type="dxa"/>
+          </w:tcPr>
+          <w:p>
+            <w:pPr>
+              <w:rPr>
+                <w:lang w:val="en-US"/>
+              </w:rPr>
+            </w:pPr>
+            <w:r>
+              <w:rPr>
+                <w:lang w:val="en-US"/>
+              </w:rPr>
+              <w:t>View past registrations</w:t>
+            </w:r>
+          </w:p>
+        </w:tc>
+        <w:tc>
+          <w:tcPr>
+            <w:tcW w:w="3971" w:type="dxa"/>
+          </w:tcPr>
+          <w:p>
+            <w:pPr>
+              <w:rPr>
+                <w:lang w:val="en-US"/>
+              </w:rPr>
+            </w:pPr>
+            <w:r>
+              <w:rPr>
+                <w:lang w:val="en-US"/>
+              </w:rPr>
+              <w:t>Capture (add) results</w:t>
+            </w:r>
+          </w:p>
+        </w:tc>
+      </w:tr>
+      <w:tr>
+        <w:tc>
+          <w:tcPr>
+            <w:tcW w:w="5045" w:type="dxa"/>
+          </w:tcPr>
+          <w:p>
+            <w:pPr>
+              <w:rPr>
+                <w:lang w:val="en-US"/>
+              </w:rPr>
+            </w:pPr>
+            <w:r>
+              <w:rPr>
+                <w:lang w:val="en-US"/>
+              </w:rPr>
+              <w:t>View their results</w:t>
+            </w:r>
+          </w:p>
+        </w:tc>
+        <w:tc>
+          <w:tcPr>
+            <w:tcW w:w="3971" w:type="dxa"/>
+          </w:tcPr>
+          <w:p>
+            <w:pPr>
+              <w:rPr>
+                <w:lang w:val="en-US"/>
+              </w:rPr>
+            </w:pPr>
+            <w:r>
+              <w:rPr>
+                <w:lang w:val="en-US"/>
+              </w:rPr>
+              <w:t>View reports (individual</w:t>
+            </w:r>
+            <w:r>
+              <w:rPr>
+                <w:lang w:val="en-US"/>
+              </w:rPr>
+              <w:t xml:space="preserve"> </w:t>
+            </w:r>
+            <w:r>
+              <w:rPr>
+                <w:lang w:val="en-US"/>
+              </w:rPr>
+              <w:t>[1 students results] and total)</w:t>
+            </w:r>
+          </w:p>
+        </w:tc>
+      </w:tr>
+    </w:tbl>
+    <w:p>
+      <w:pPr>
+        <w:rPr>
+          <w:lang w:val="en-US"/>
+        </w:rPr>
+      </w:pPr>
+    </w:p>
+    <w:p>
+      <w:pPr>
+        <w:rPr>
+          <w:lang w:val="en-US"/>
+        </w:rPr>
+      </w:pPr>
+    </w:p>
+    <w:p>
+      <w:pPr>
+        <w:rPr>
+          <w:lang w:val="en-US"/>
+        </w:rPr>
+      </w:pPr>
+      <w:r>
+        <w:rPr>
+          <w:lang w:val="en-US"/>
+        </w:rPr>
+        <w:t>***STUDENT CANT CHANGE THEIR REGISTRATION. ONLY ADMIN CAN</w:t>
+      </w:r>
+    </w:p>
+    <w:p>
+      <w:pPr>
+        <w:rPr>
+          <w:lang w:val="en-US"/>
+        </w:rPr>
+      </w:pPr>
+      <w:r>
+        <w:rPr>
+          <w:lang w:val="en-US"/>
+        </w:rPr>
+        <w:t>**STUDENT/ADMIN CANT CHANGE THE COURSE ONCE SET</w:t>
+      </w:r>
+    </w:p>
+    <w:p>
+      <w:pPr>
+        <w:rPr>
+          <w:lang w:val="en-US"/>
+        </w:rPr>
+      </w:pPr>
     </w:p>
     <w:p>
       <w:pPr>
@@ -127,19 +534,11 @@
                 <w:lang w:val="en-US"/>
               </w:rPr>
             </w:pPr>
-            <w:proofErr w:type="spellStart"/>
-            <w:r>
-              <w:rPr>
-                <w:lang w:val="en-US"/>
-              </w:rPr>
-              <w:t>StudentNo</w:t>
-            </w:r>
-            <w:proofErr w:type="spellEnd"/>
-            <w:r>
-              <w:rPr>
-                <w:lang w:val="en-US"/>
-              </w:rPr>
-              <w:t xml:space="preserve"> (PK)</w:t>
+            <w:r>
+              <w:rPr>
+                <w:lang w:val="en-US"/>
+              </w:rPr>
+              <w:t>StudentNo (PK)</w:t>
             </w:r>
           </w:p>
         </w:tc>
@@ -158,14 +557,12 @@
                 <w:lang w:val="en-US"/>
               </w:rPr>
             </w:pPr>
-            <w:proofErr w:type="spellStart"/>
             <w:r>
               <w:rPr>
                 <w:lang w:val="en-US"/>
               </w:rPr>
               <w:t>IDNumber</w:t>
             </w:r>
-            <w:proofErr w:type="spellEnd"/>
           </w:p>
         </w:tc>
       </w:tr>
@@ -229,14 +626,12 @@
                 <w:lang w:val="en-US"/>
               </w:rPr>
             </w:pPr>
-            <w:proofErr w:type="spellStart"/>
             <w:r>
               <w:rPr>
                 <w:lang w:val="en-US"/>
               </w:rPr>
               <w:t>CellNumber</w:t>
             </w:r>
-            <w:proofErr w:type="spellEnd"/>
           </w:p>
         </w:tc>
       </w:tr>
@@ -294,14 +689,12 @@
                 <w:lang w:val="en-US"/>
               </w:rPr>
             </w:pPr>
-            <w:proofErr w:type="spellStart"/>
             <w:r>
               <w:rPr>
                 <w:lang w:val="en-US"/>
               </w:rPr>
               <w:t>FirstStudyYear</w:t>
             </w:r>
-            <w:proofErr w:type="spellEnd"/>
             <w:r>
               <w:rPr>
                 <w:lang w:val="en-US"/>
@@ -325,19 +718,11 @@
                 <w:lang w:val="en-US"/>
               </w:rPr>
             </w:pPr>
-            <w:proofErr w:type="spellStart"/>
-            <w:r>
-              <w:rPr>
-                <w:lang w:val="en-US"/>
-              </w:rPr>
-              <w:t>CourseID</w:t>
-            </w:r>
-            <w:proofErr w:type="spellEnd"/>
-            <w:r>
-              <w:rPr>
-                <w:lang w:val="en-US"/>
-              </w:rPr>
-              <w:t xml:space="preserve"> (FK)</w:t>
+            <w:r>
+              <w:rPr>
+                <w:lang w:val="en-US"/>
+              </w:rPr>
+              <w:t>CourseID (FK)</w:t>
             </w:r>
           </w:p>
         </w:tc>
@@ -401,19 +786,11 @@
                 <w:lang w:val="en-US"/>
               </w:rPr>
             </w:pPr>
-            <w:proofErr w:type="spellStart"/>
-            <w:r>
-              <w:rPr>
-                <w:lang w:val="en-US"/>
-              </w:rPr>
-              <w:t>StaffNo</w:t>
-            </w:r>
-            <w:proofErr w:type="spellEnd"/>
-            <w:r>
-              <w:rPr>
-                <w:lang w:val="en-US"/>
-              </w:rPr>
-              <w:t xml:space="preserve"> (PK)</w:t>
+            <w:r>
+              <w:rPr>
+                <w:lang w:val="en-US"/>
+              </w:rPr>
+              <w:t>StaffNo (PK)</w:t>
             </w:r>
           </w:p>
         </w:tc>
@@ -531,14 +908,12 @@
                 <w:lang w:val="en-US"/>
               </w:rPr>
             </w:pPr>
-            <w:proofErr w:type="spellStart"/>
             <w:r>
               <w:rPr>
                 <w:lang w:val="en-US"/>
               </w:rPr>
               <w:t>DisciplineID</w:t>
             </w:r>
-            <w:proofErr w:type="spellEnd"/>
             <w:r>
               <w:rPr>
                 <w:lang w:val="en-US"/>
@@ -651,19 +1026,11 @@
                 <w:lang w:val="en-US"/>
               </w:rPr>
             </w:pPr>
-            <w:proofErr w:type="spellStart"/>
-            <w:r>
-              <w:rPr>
-                <w:lang w:val="en-US"/>
-              </w:rPr>
-              <w:t>ABBReviation</w:t>
-            </w:r>
-            <w:proofErr w:type="spellEnd"/>
-            <w:r>
-              <w:rPr>
-                <w:lang w:val="en-US"/>
-              </w:rPr>
-              <w:t xml:space="preserve"> (PK)</w:t>
+            <w:r>
+              <w:rPr>
+                <w:lang w:val="en-US"/>
+              </w:rPr>
+              <w:t>ABBReviation (PK)</w:t>
             </w:r>
           </w:p>
         </w:tc>
@@ -762,19 +1129,11 @@
                 <w:lang w:val="en-US"/>
               </w:rPr>
             </w:pPr>
-            <w:proofErr w:type="spellStart"/>
-            <w:r>
-              <w:rPr>
-                <w:lang w:val="en-US"/>
-              </w:rPr>
-              <w:t>ModCODE</w:t>
-            </w:r>
-            <w:proofErr w:type="spellEnd"/>
-            <w:r>
-              <w:rPr>
-                <w:lang w:val="en-US"/>
-              </w:rPr>
-              <w:t xml:space="preserve"> (PK)</w:t>
+            <w:r>
+              <w:rPr>
+                <w:lang w:val="en-US"/>
+              </w:rPr>
+              <w:t>ModCODE (PK)</w:t>
             </w:r>
           </w:p>
         </w:tc>
@@ -845,14 +1204,12 @@
                 <w:lang w:val="en-US"/>
               </w:rPr>
             </w:pPr>
-            <w:proofErr w:type="spellStart"/>
             <w:r>
               <w:rPr>
                 <w:lang w:val="en-US"/>
               </w:rPr>
               <w:t>AcademicLevel</w:t>
             </w:r>
-            <w:proofErr w:type="spellEnd"/>
           </w:p>
         </w:tc>
       </w:tr>
@@ -926,6 +1283,7 @@
               <w:rPr>
                 <w:lang w:val="en-US"/>
               </w:rPr>
+              <w:lastRenderedPageBreak/>
               <w:t>S</w:t>
             </w:r>
             <w:r>
@@ -1005,19 +1363,11 @@
                 <w:lang w:val="en-US"/>
               </w:rPr>
             </w:pPr>
-            <w:proofErr w:type="spellStart"/>
-            <w:r>
-              <w:rPr>
-                <w:lang w:val="en-US"/>
-              </w:rPr>
-              <w:t>RegID</w:t>
-            </w:r>
-            <w:proofErr w:type="spellEnd"/>
-            <w:r>
-              <w:rPr>
-                <w:lang w:val="en-US"/>
-              </w:rPr>
-              <w:t xml:space="preserve"> (PK)</w:t>
+            <w:r>
+              <w:rPr>
+                <w:lang w:val="en-US"/>
+              </w:rPr>
+              <w:t>RegID (PK)</w:t>
             </w:r>
           </w:p>
         </w:tc>
@@ -1036,19 +1386,11 @@
                 <w:lang w:val="en-US"/>
               </w:rPr>
             </w:pPr>
-            <w:proofErr w:type="spellStart"/>
-            <w:r>
-              <w:rPr>
-                <w:lang w:val="en-US"/>
-              </w:rPr>
-              <w:t>StudentNo</w:t>
-            </w:r>
-            <w:proofErr w:type="spellEnd"/>
-            <w:r>
-              <w:rPr>
-                <w:lang w:val="en-US"/>
-              </w:rPr>
-              <w:t xml:space="preserve"> (FK)</w:t>
+            <w:r>
+              <w:rPr>
+                <w:lang w:val="en-US"/>
+              </w:rPr>
+              <w:t>StudentNo (FK)</w:t>
             </w:r>
           </w:p>
         </w:tc>
@@ -1067,19 +1409,11 @@
                 <w:lang w:val="en-US"/>
               </w:rPr>
             </w:pPr>
-            <w:proofErr w:type="spellStart"/>
-            <w:r>
-              <w:rPr>
-                <w:lang w:val="en-US"/>
-              </w:rPr>
-              <w:t>ModCode</w:t>
-            </w:r>
-            <w:proofErr w:type="spellEnd"/>
-            <w:r>
-              <w:rPr>
-                <w:lang w:val="en-US"/>
-              </w:rPr>
-              <w:t xml:space="preserve"> (FK)</w:t>
+            <w:r>
+              <w:rPr>
+                <w:lang w:val="en-US"/>
+              </w:rPr>
+              <w:t>ModCode (FK)</w:t>
             </w:r>
           </w:p>
         </w:tc>
@@ -1142,7 +1476,6 @@
                 <w:lang w:val="en-US"/>
               </w:rPr>
             </w:pPr>
-            <w:proofErr w:type="spellStart"/>
             <w:r>
               <w:rPr>
                 <w:lang w:val="en-US"/>
@@ -1153,37 +1486,14 @@
               <w:rPr>
                 <w:lang w:val="en-US"/>
               </w:rPr>
-              <w:t>Mark</w:t>
-            </w:r>
-            <w:proofErr w:type="spellEnd"/>
-            <w:r>
-              <w:rPr>
-                <w:lang w:val="en-US"/>
-              </w:rPr>
-              <w:t xml:space="preserve"> </w:t>
+              <w:t xml:space="preserve">Mark </w:t>
             </w:r>
             <w:r>
               <w:rPr>
                 <w:color w:val="808080" w:themeColor="background1" w:themeShade="80"/>
                 <w:lang w:val="en-US"/>
               </w:rPr>
-              <w:t xml:space="preserve">(can take null, populated </w:t>
-            </w:r>
-            <w:proofErr w:type="gramStart"/>
-            <w:r>
-              <w:rPr>
-                <w:color w:val="808080" w:themeColor="background1" w:themeShade="80"/>
-                <w:lang w:val="en-US"/>
-              </w:rPr>
-              <w:t>later on</w:t>
-            </w:r>
-            <w:proofErr w:type="gramEnd"/>
-            <w:r>
-              <w:rPr>
-                <w:color w:val="808080" w:themeColor="background1" w:themeShade="80"/>
-                <w:lang w:val="en-US"/>
-              </w:rPr>
-              <w:t xml:space="preserve"> by Academic)</w:t>
+              <w:t>(can take null, populated later on by Academic)</w:t>
             </w:r>
           </w:p>
         </w:tc>
@@ -1265,39 +1575,7 @@
                 <w:sz w:val="24"/>
                 <w:lang w:val="en-US"/>
               </w:rPr>
-              <w:t xml:space="preserve"> [</w:t>
-            </w:r>
-            <w:proofErr w:type="spellStart"/>
-            <w:r>
-              <w:rPr>
-                <w:sz w:val="24"/>
-                <w:lang w:val="en-US"/>
-              </w:rPr>
-              <w:t>Associtation</w:t>
-            </w:r>
-            <w:proofErr w:type="spellEnd"/>
-            <w:r>
-              <w:rPr>
-                <w:sz w:val="24"/>
-                <w:lang w:val="en-US"/>
-              </w:rPr>
-              <w:t xml:space="preserve"> class of all </w:t>
-            </w:r>
-            <w:proofErr w:type="gramStart"/>
-            <w:r>
-              <w:rPr>
-                <w:sz w:val="24"/>
-                <w:lang w:val="en-US"/>
-              </w:rPr>
-              <w:t>majors</w:t>
-            </w:r>
-            <w:proofErr w:type="gramEnd"/>
-            <w:r>
-              <w:rPr>
-                <w:sz w:val="24"/>
-                <w:lang w:val="en-US"/>
-              </w:rPr>
-              <w:t xml:space="preserve"> combinations]</w:t>
+              <w:t xml:space="preserve"> [Associtation class of all majors combinations]</w:t>
             </w:r>
           </w:p>
         </w:tc>
@@ -1316,19 +1594,11 @@
                 <w:lang w:val="en-US"/>
               </w:rPr>
             </w:pPr>
-            <w:proofErr w:type="spellStart"/>
-            <w:r>
-              <w:rPr>
-                <w:lang w:val="en-US"/>
-              </w:rPr>
-              <w:t>CourseID</w:t>
-            </w:r>
-            <w:proofErr w:type="spellEnd"/>
-            <w:r>
-              <w:rPr>
-                <w:lang w:val="en-US"/>
-              </w:rPr>
-              <w:t xml:space="preserve"> </w:t>
+            <w:r>
+              <w:rPr>
+                <w:lang w:val="en-US"/>
+              </w:rPr>
+              <w:t xml:space="preserve">CourseID </w:t>
             </w:r>
           </w:p>
         </w:tc>
@@ -1394,23 +1664,13 @@
                 <w:lang w:val="en-US"/>
               </w:rPr>
             </w:pPr>
-            <w:proofErr w:type="spellStart"/>
             <w:r>
               <w:rPr>
                 <w:strike/>
                 <w:color w:val="808080" w:themeColor="background1" w:themeShade="80"/>
                 <w:lang w:val="en-US"/>
               </w:rPr>
-              <w:t>DegreeLength</w:t>
-            </w:r>
-            <w:proofErr w:type="spellEnd"/>
-            <w:r>
-              <w:rPr>
-                <w:strike/>
-                <w:color w:val="808080" w:themeColor="background1" w:themeShade="80"/>
-                <w:lang w:val="en-US"/>
-              </w:rPr>
-              <w:t xml:space="preserve"> (min time)</w:t>
+              <w:t>DegreeLength (min time)</w:t>
             </w:r>
           </w:p>
         </w:tc>
@@ -1429,19 +1689,11 @@
                 <w:lang w:val="en-US"/>
               </w:rPr>
             </w:pPr>
-            <w:proofErr w:type="spellStart"/>
-            <w:r>
-              <w:rPr>
-                <w:lang w:val="en-US"/>
-              </w:rPr>
-              <w:t>DisciplineID</w:t>
-            </w:r>
-            <w:proofErr w:type="spellEnd"/>
-            <w:r>
-              <w:rPr>
-                <w:lang w:val="en-US"/>
-              </w:rPr>
-              <w:t xml:space="preserve"> (FK) [</w:t>
+            <w:r>
+              <w:rPr>
+                <w:lang w:val="en-US"/>
+              </w:rPr>
+              <w:t>DisciplineID (FK) [</w:t>
             </w:r>
             <w:r>
               <w:rPr>
@@ -1478,32 +1730,23 @@
                 <w:lang w:val="en-US"/>
               </w:rPr>
             </w:pPr>
-            <w:proofErr w:type="spellStart"/>
-            <w:r>
-              <w:rPr>
-                <w:lang w:val="en-US"/>
-              </w:rPr>
-              <w:t>DisciplineID</w:t>
-            </w:r>
-            <w:proofErr w:type="spellEnd"/>
-            <w:r>
-              <w:rPr>
-                <w:lang w:val="en-US"/>
-              </w:rPr>
-              <w:t xml:space="preserve"> (FK)</w:t>
-            </w:r>
-          </w:p>
-          <w:p>
-            <w:pPr>
-              <w:rPr>
-                <w:lang w:val="en-US"/>
-              </w:rPr>
-            </w:pPr>
-            <w:r>
-              <w:rPr>
-                <w:lang w:val="en-US"/>
-              </w:rPr>
-              <w:lastRenderedPageBreak/>
+            <w:r>
+              <w:rPr>
+                <w:lang w:val="en-US"/>
+              </w:rPr>
+              <w:t>DisciplineID (FK)</w:t>
+            </w:r>
+          </w:p>
+          <w:p>
+            <w:pPr>
+              <w:rPr>
+                <w:lang w:val="en-US"/>
+              </w:rPr>
+            </w:pPr>
+            <w:r>
+              <w:rPr>
+                <w:lang w:val="en-US"/>
+              </w:rPr>
               <w:t>[</w:t>
             </w:r>
             <w:r>
@@ -1610,21 +1853,7 @@
               <w:rPr>
                 <w:lang w:val="en-US"/>
               </w:rPr>
-              <w:t xml:space="preserve">major besides the </w:t>
-            </w:r>
-            <w:proofErr w:type="gramStart"/>
-            <w:r>
-              <w:rPr>
-                <w:lang w:val="en-US"/>
-              </w:rPr>
-              <w:t>majors</w:t>
-            </w:r>
-            <w:proofErr w:type="gramEnd"/>
-            <w:r>
-              <w:rPr>
-                <w:lang w:val="en-US"/>
-              </w:rPr>
-              <w:t xml:space="preserve"> own modules</w:t>
+              <w:t>major besides the majors own modules</w:t>
             </w:r>
             <w:r>
               <w:rPr>
@@ -1666,7 +1895,6 @@
                 <w:lang w:val="en-US"/>
               </w:rPr>
             </w:pPr>
-            <w:proofErr w:type="spellStart"/>
             <w:r>
               <w:rPr>
                 <w:lang w:val="en-US"/>
@@ -1679,7 +1907,6 @@
               </w:rPr>
               <w:t>ID</w:t>
             </w:r>
-            <w:proofErr w:type="spellEnd"/>
             <w:r>
               <w:rPr>
                 <w:lang w:val="en-US"/>
@@ -1700,7 +1927,6 @@
                 <w:lang w:val="en-US"/>
               </w:rPr>
             </w:pPr>
-            <w:proofErr w:type="spellStart"/>
             <w:r>
               <w:rPr>
                 <w:lang w:val="en-US"/>
@@ -1713,7 +1939,6 @@
               </w:rPr>
               <w:t>Code</w:t>
             </w:r>
-            <w:proofErr w:type="spellEnd"/>
             <w:r>
               <w:rPr>
                 <w:lang w:val="en-US"/>
@@ -1970,7 +2195,6 @@
         </w:rPr>
         <w:t xml:space="preserve">Select </w:t>
       </w:r>
-      <w:proofErr w:type="gramStart"/>
       <w:r>
         <w:rPr>
           <w:lang w:val="en-US"/>
@@ -1981,14 +2205,7 @@
         <w:rPr>
           <w:lang w:val="en-US"/>
         </w:rPr>
-        <w:t xml:space="preserve"> -</w:t>
-      </w:r>
-      <w:proofErr w:type="gramEnd"/>
-      <w:r>
-        <w:rPr>
-          <w:lang w:val="en-US"/>
-        </w:rPr>
-        <w:t xml:space="preserve">&gt; </w:t>
+        <w:t xml:space="preserve"> -&gt; </w:t>
       </w:r>
       <w:r>
         <w:rPr>
@@ -2025,21 +2242,7 @@
         <w:rPr>
           <w:lang w:val="en-US"/>
         </w:rPr>
-        <w:t xml:space="preserve">Selecting a major will display all modules for that major (and academic level) </w:t>
-      </w:r>
-      <w:proofErr w:type="gramStart"/>
-      <w:r>
-        <w:rPr>
-          <w:lang w:val="en-US"/>
-        </w:rPr>
-        <w:t>and also</w:t>
-      </w:r>
-      <w:proofErr w:type="gramEnd"/>
-      <w:r>
-        <w:rPr>
-          <w:lang w:val="en-US"/>
-        </w:rPr>
-        <w:t xml:space="preserve"> all other modules)</w:t>
+        <w:t>Selecting a major will display all modules for that major (and academic level) and also all other modules)</w:t>
       </w:r>
     </w:p>
     <w:p>
@@ -2111,6 +2314,7 @@
         <w:rPr>
           <w:lang w:val="en-US"/>
         </w:rPr>
+        <w:lastRenderedPageBreak/>
         <w:t>(degree completed) g</w:t>
       </w:r>
       <w:r>
@@ -2164,19 +2368,11 @@
           <w:lang w:val="en-US"/>
         </w:rPr>
       </w:pPr>
-      <w:proofErr w:type="spellStart"/>
-      <w:r>
-        <w:rPr>
-          <w:lang w:val="en-US"/>
-        </w:rPr>
-        <w:t>Atleast</w:t>
-      </w:r>
-      <w:proofErr w:type="spellEnd"/>
-      <w:r>
-        <w:rPr>
-          <w:lang w:val="en-US"/>
-        </w:rPr>
-        <w:t xml:space="preserve"> </w:t>
+      <w:r>
+        <w:rPr>
+          <w:lang w:val="en-US"/>
+        </w:rPr>
+        <w:t xml:space="preserve">Atleast </w:t>
       </w:r>
       <w:r>
         <w:rPr>
@@ -2222,23 +2418,7 @@
           <w:u w:val="single"/>
           <w:lang w:val="en-US"/>
         </w:rPr>
-        <w:t xml:space="preserve">For </w:t>
-      </w:r>
-      <w:proofErr w:type="gramStart"/>
-      <w:r>
-        <w:rPr>
-          <w:u w:val="single"/>
-          <w:lang w:val="en-US"/>
-        </w:rPr>
-        <w:t>now</w:t>
-      </w:r>
-      <w:proofErr w:type="gramEnd"/>
-      <w:r>
-        <w:rPr>
-          <w:u w:val="single"/>
-          <w:lang w:val="en-US"/>
-        </w:rPr>
-        <w:t xml:space="preserve"> leave out changing degree</w:t>
+        <w:t>For now leave out changing degree</w:t>
       </w:r>
     </w:p>
     <w:p>
@@ -2323,30 +2503,34 @@
                 <w:lang w:val="en-US"/>
               </w:rPr>
             </w:pPr>
-            <w:proofErr w:type="spellStart"/>
-            <w:proofErr w:type="gramStart"/>
             <w:r>
               <w:rPr>
                 <w:color w:val="808080" w:themeColor="background1" w:themeShade="80"/>
                 <w:lang w:val="en-US"/>
               </w:rPr>
-              <w:t>AcademicStaff</w:t>
-            </w:r>
-            <w:proofErr w:type="spellEnd"/>
-            <w:r>
+              <w:t>AcademicStaff(FK)</w:t>
+            </w:r>
+          </w:p>
+        </w:tc>
+      </w:tr>
+      <w:tr>
+        <w:tc>
+          <w:tcPr>
+            <w:tcW w:w="1850" w:type="dxa"/>
+          </w:tcPr>
+          <w:p>
+            <w:pPr>
               <w:rPr>
                 <w:color w:val="808080" w:themeColor="background1" w:themeShade="80"/>
                 <w:lang w:val="en-US"/>
               </w:rPr>
-              <w:t>(</w:t>
-            </w:r>
-            <w:proofErr w:type="gramEnd"/>
+            </w:pPr>
             <w:r>
               <w:rPr>
                 <w:color w:val="808080" w:themeColor="background1" w:themeShade="80"/>
                 <w:lang w:val="en-US"/>
               </w:rPr>
-              <w:t>FK)</w:t>
+              <w:t>Module(FK)</w:t>
             </w:r>
           </w:p>
         </w:tc>
@@ -2363,51 +2547,20 @@
                 <w:lang w:val="en-US"/>
               </w:rPr>
             </w:pPr>
-            <w:proofErr w:type="gramStart"/>
-            <w:r>
+          </w:p>
+        </w:tc>
+      </w:tr>
+      <w:tr>
+        <w:tc>
+          <w:tcPr>
+            <w:tcW w:w="1850" w:type="dxa"/>
+          </w:tcPr>
+          <w:p>
+            <w:pPr>
               <w:rPr>
                 <w:color w:val="808080" w:themeColor="background1" w:themeShade="80"/>
                 <w:lang w:val="en-US"/>
               </w:rPr>
-              <w:t>Module(</w:t>
-            </w:r>
-            <w:proofErr w:type="gramEnd"/>
-            <w:r>
-              <w:rPr>
-                <w:color w:val="808080" w:themeColor="background1" w:themeShade="80"/>
-                <w:lang w:val="en-US"/>
-              </w:rPr>
-              <w:t>FK)</w:t>
-            </w:r>
-          </w:p>
-        </w:tc>
-      </w:tr>
-      <w:tr>
-        <w:tc>
-          <w:tcPr>
-            <w:tcW w:w="1850" w:type="dxa"/>
-          </w:tcPr>
-          <w:p>
-            <w:pPr>
-              <w:rPr>
-                <w:color w:val="808080" w:themeColor="background1" w:themeShade="80"/>
-                <w:lang w:val="en-US"/>
-              </w:rPr>
-            </w:pPr>
-          </w:p>
-        </w:tc>
-      </w:tr>
-      <w:tr>
-        <w:tc>
-          <w:tcPr>
-            <w:tcW w:w="1850" w:type="dxa"/>
-          </w:tcPr>
-          <w:p>
-            <w:pPr>
-              <w:rPr>
-                <w:color w:val="808080" w:themeColor="background1" w:themeShade="80"/>
-                <w:lang w:val="en-US"/>
-              </w:rPr>
             </w:pPr>
           </w:p>
         </w:tc>
@@ -2423,21 +2576,7 @@
         <w:rPr>
           <w:lang w:val="en-US"/>
         </w:rPr>
-        <w:t>Admin – view/</w:t>
-      </w:r>
-      <w:proofErr w:type="spellStart"/>
-      <w:r>
-        <w:rPr>
-          <w:lang w:val="en-US"/>
-        </w:rPr>
-        <w:t>chage</w:t>
-      </w:r>
-      <w:proofErr w:type="spellEnd"/>
-      <w:r>
-        <w:rPr>
-          <w:lang w:val="en-US"/>
-        </w:rPr>
-        <w:t xml:space="preserve"> reg, add mark</w:t>
+        <w:t>Admin – view/chage reg, add mark</w:t>
       </w:r>
     </w:p>
     <w:p>
@@ -2493,7 +2632,6 @@
                 <w:lang w:val="en-US"/>
               </w:rPr>
             </w:pPr>
-            <w:proofErr w:type="spellStart"/>
             <w:r>
               <w:rPr>
                 <w:b/>
@@ -2512,7 +2650,6 @@
               </w:rPr>
               <w:t>Staff</w:t>
             </w:r>
-            <w:proofErr w:type="spellEnd"/>
           </w:p>
         </w:tc>
       </w:tr>
@@ -2531,21 +2668,12 @@
                 <w:lang w:val="en-US"/>
               </w:rPr>
             </w:pPr>
-            <w:proofErr w:type="spellStart"/>
             <w:r>
               <w:rPr>
                 <w:color w:val="808080" w:themeColor="background1" w:themeShade="80"/>
                 <w:lang w:val="en-US"/>
               </w:rPr>
-              <w:t>AcademicID</w:t>
-            </w:r>
-            <w:proofErr w:type="spellEnd"/>
-            <w:r>
-              <w:rPr>
-                <w:color w:val="808080" w:themeColor="background1" w:themeShade="80"/>
-                <w:lang w:val="en-US"/>
-              </w:rPr>
-              <w:t xml:space="preserve"> (PK)</w:t>
+              <w:t>AcademicID (PK)</w:t>
             </w:r>
           </w:p>
         </w:tc>
@@ -2659,7 +2787,7 @@
 </file>
 
 <file path=word/styles.xml><?xml version="1.0" encoding="utf-8"?>
-<w:styles xmlns:mc="http://schemas.openxmlformats.org/markup-compatibility/2006" xmlns:r="http://schemas.openxmlformats.org/officeDocument/2006/relationships" xmlns:w="http://schemas.openxmlformats.org/wordprocessingml/2006/main" xmlns:w14="http://schemas.microsoft.com/office/word/2010/wordml" xmlns:w15="http://schemas.microsoft.com/office/word/2012/wordml" xmlns:w16cid="http://schemas.microsoft.com/office/word/2016/wordml/cid" xmlns:w16se="http://schemas.microsoft.com/office/word/2015/wordml/symex" mc:Ignorable="w14 w15 w16se w16cid">
+<w:styles xmlns:mc="http://schemas.openxmlformats.org/markup-compatibility/2006" xmlns:r="http://schemas.openxmlformats.org/officeDocument/2006/relationships" xmlns:w="http://schemas.openxmlformats.org/wordprocessingml/2006/main" xmlns:w14="http://schemas.microsoft.com/office/word/2010/wordml" xmlns:w15="http://schemas.microsoft.com/office/word/2012/wordml" xmlns:w16se="http://schemas.microsoft.com/office/word/2015/wordml/symex" mc:Ignorable="w14 w15 w16se">
   <w:docDefaults>
     <w:rPrDefault>
       <w:rPr>
@@ -2675,7 +2803,7 @@
       </w:pPr>
     </w:pPrDefault>
   </w:docDefaults>
-  <w:latentStyles w:defLockedState="0" w:defUIPriority="99" w:defSemiHidden="0" w:defUnhideWhenUsed="0" w:defQFormat="0" w:count="377">
+  <w:latentStyles w:defLockedState="0" w:defUIPriority="99" w:defSemiHidden="0" w:defUnhideWhenUsed="0" w:defQFormat="0" w:count="371">
     <w:lsdException w:name="Normal" w:uiPriority="0" w:qFormat="1"/>
     <w:lsdException w:name="heading 1" w:uiPriority="9" w:qFormat="1"/>
     <w:lsdException w:name="heading 2" w:semiHidden="1" w:uiPriority="9" w:unhideWhenUsed="1" w:qFormat="1"/>
@@ -2823,8 +2951,11 @@
     <w:lsdException w:name="Table 3D effects 3" w:semiHidden="1" w:unhideWhenUsed="1"/>
     <w:lsdException w:name="Table Contemporary" w:semiHidden="1" w:unhideWhenUsed="1"/>
     <w:lsdException w:name="Table Elegant" w:semiHidden="1" w:unhideWhenUsed="1"/>
+    <w:lsdException w:name="Table Professional" w:semiHidden="1" w:unhideWhenUsed="1"/>
     <w:lsdException w:name="Table Subtle 1" w:semiHidden="1" w:unhideWhenUsed="1"/>
     <w:lsdException w:name="Table Subtle 2" w:semiHidden="1" w:unhideWhenUsed="1"/>
+    <w:lsdException w:name="Table Web 1" w:semiHidden="1" w:unhideWhenUsed="1"/>
+    <w:lsdException w:name="Table Web 2" w:semiHidden="1" w:unhideWhenUsed="1"/>
     <w:lsdException w:name="Table Web 3" w:semiHidden="1" w:unhideWhenUsed="1"/>
     <w:lsdException w:name="Balloon Text" w:semiHidden="1" w:unhideWhenUsed="1"/>
     <w:lsdException w:name="Table Grid" w:uiPriority="39"/>
@@ -3044,12 +3175,6 @@
     <w:lsdException w:name="List Table 5 Dark Accent 6" w:uiPriority="50"/>
     <w:lsdException w:name="List Table 6 Colorful Accent 6" w:uiPriority="51"/>
     <w:lsdException w:name="List Table 7 Colorful Accent 6" w:uiPriority="52"/>
-    <w:lsdException w:name="Mention" w:semiHidden="1" w:unhideWhenUsed="1"/>
-    <w:lsdException w:name="Smart Hyperlink" w:semiHidden="1" w:unhideWhenUsed="1"/>
-    <w:lsdException w:name="Hashtag" w:semiHidden="1" w:unhideWhenUsed="1"/>
-    <w:lsdException w:name="Unresolved Mention" w:semiHidden="1" w:unhideWhenUsed="1"/>
-    <w:lsdException w:name="Smart Link" w:semiHidden="1" w:unhideWhenUsed="1"/>
-    <w:lsdException w:name="Smart Link Error" w:semiHidden="1" w:unhideWhenUsed="1"/>
   </w:latentStyles>
   <w:style w:type="paragraph" w:default="1" w:styleId="Normal">
     <w:name w:val="Normal"/>

</xml_diff>